<commit_message>
Updated storyboard & usecases
</commit_message>
<xml_diff>
--- a/Doc/usecases.docx
+++ b/Doc/usecases.docx
@@ -256,23 +256,6 @@
           <w:rtl w:val="0"/>
           <w:lang w:val="en-US"/>
         </w:rPr>
-        <w:t>3. Sysadmin verifies that the photo is not larger than 64kb if photo is attached.</w:t>
-      </w:r>
-      <w:r>
-        <w:rPr>
-          <w:b w:val="0"/>
-          <w:bCs w:val="0"/>
-        </w:rPr>
-        <w:br w:type="textWrapping"/>
-        <w:tab/>
-      </w:r>
-      <w:r>
-        <w:rPr>
-          <w:b w:val="0"/>
-          <w:bCs w:val="0"/>
-          <w:rtl w:val="0"/>
-          <w:lang w:val="en-US"/>
-        </w:rPr>
         <w:t>3. User clicks Ask.</w:t>
       </w:r>
       <w:r>
@@ -290,11 +273,11 @@
           <w:rtl w:val="0"/>
           <w:lang w:val="en-US"/>
         </w:rPr>
-        <w:t xml:space="preserve">3. System returns to the previous/home screen with the recently added question </w:t>
-        <w:tab/>
-        <w:tab/>
-        <w:tab/>
-        <w:t>at the top of the list.</w:t>
+        <w:t xml:space="preserve">4. System returns to the previous/ with the recently added question at the top of </w:t>
+        <w:tab/>
+        <w:tab/>
+        <w:tab/>
+        <w:t>the list.</w:t>
       </w:r>
     </w:p>
     <w:p>
@@ -316,20 +299,103 @@
       </w:r>
       <w:r>
         <w:rPr>
-          <w:b w:val="1"/>
-          <w:bCs w:val="1"/>
-        </w:rPr>
-        <w:br w:type="textWrapping"/>
-        <w:tab/>
-      </w:r>
-      <w:r>
-        <w:rPr>
-          <w:b w:val="0"/>
-          <w:bCs w:val="0"/>
-          <w:rtl w:val="0"/>
-          <w:lang w:val="en-US"/>
-        </w:rPr>
-        <w:t>3. Photo is larger than 64kb.</w:t>
+          <w:b w:val="0"/>
+          <w:bCs w:val="0"/>
+        </w:rPr>
+        <w:br w:type="textWrapping"/>
+        <w:tab/>
+      </w:r>
+      <w:r>
+        <w:rPr>
+          <w:b w:val="0"/>
+          <w:bCs w:val="0"/>
+          <w:rtl w:val="0"/>
+          <w:lang w:val="en-US"/>
+        </w:rPr>
+        <w:t>3. Question entered is whitespace characters only.</w:t>
+      </w:r>
+      <w:r>
+        <w:rPr>
+          <w:b w:val="0"/>
+          <w:bCs w:val="0"/>
+        </w:rPr>
+        <w:br w:type="textWrapping"/>
+        <w:tab/>
+        <w:tab/>
+      </w:r>
+      <w:r>
+        <w:rPr>
+          <w:b w:val="0"/>
+          <w:bCs w:val="0"/>
+          <w:rtl w:val="0"/>
+          <w:lang w:val="en-US"/>
+        </w:rPr>
+        <w:t>3.1 System prompts author to reenter a question via a toast message</w:t>
+      </w:r>
+      <w:r>
+        <w:rPr>
+          <w:b w:val="0"/>
+          <w:bCs w:val="0"/>
+        </w:rPr>
+        <w:br w:type="textWrapping"/>
+        <w:tab/>
+      </w:r>
+      <w:r>
+        <w:rPr>
+          <w:b w:val="0"/>
+          <w:bCs w:val="0"/>
+          <w:rtl w:val="0"/>
+          <w:lang w:val="en-US"/>
+        </w:rPr>
+        <w:t>4. Not connected to the network.</w:t>
+      </w:r>
+      <w:r>
+        <w:rPr>
+          <w:b w:val="0"/>
+          <w:bCs w:val="0"/>
+        </w:rPr>
+        <w:br w:type="textWrapping"/>
+        <w:tab/>
+        <w:tab/>
+      </w:r>
+      <w:r>
+        <w:rPr>
+          <w:b w:val="0"/>
+          <w:bCs w:val="0"/>
+          <w:rtl w:val="0"/>
+          <w:lang w:val="en-US"/>
+        </w:rPr>
+        <w:t>4.1 System stores the question locally.</w:t>
+      </w:r>
+      <w:r>
+        <w:rPr>
+          <w:b w:val="0"/>
+          <w:bCs w:val="0"/>
+        </w:rPr>
+        <w:br w:type="textWrapping"/>
+        <w:tab/>
+        <w:tab/>
+      </w:r>
+      <w:r>
+        <w:rPr>
+          <w:b w:val="0"/>
+          <w:bCs w:val="0"/>
+          <w:rtl w:val="0"/>
+          <w:lang w:val="en-US"/>
+        </w:rPr>
+        <w:t xml:space="preserve">4.2 System pushes to the network the next time it is connected to the </w:t>
+        <w:tab/>
+        <w:tab/>
+        <w:tab/>
+        <w:t>network.</w:t>
+      </w:r>
+      <w:r>
+        <w:rPr>
+          <w:b w:val="0"/>
+          <w:bCs w:val="0"/>
+        </w:rPr>
+        <w:br w:type="textWrapping"/>
+        <w:tab/>
       </w:r>
     </w:p>
     <w:p>
@@ -420,7 +486,14 @@
           <w:rtl w:val="0"/>
           <w:lang w:val="en-US"/>
         </w:rPr>
-        <w:t>Includes:</w:t>
+        <w:t xml:space="preserve">Includes: </w:t>
+      </w:r>
+      <w:r>
+        <w:rPr>
+          <w:rtl w:val="0"/>
+          <w:lang w:val="en-US"/>
+        </w:rPr>
+        <w:t>AddPhotoFromCamera (Use Case 6), AddPhotoFromGallery (Use Case 7)</w:t>
       </w:r>
     </w:p>
     <w:p>
@@ -513,20 +586,6 @@
           <w:lang w:val="en-US"/>
         </w:rPr>
         <w:t>User Story 8 (As a sysadmin, I do not want the pictures to be large (&gt;64kb))</w:t>
-      </w:r>
-      <w:r>
-        <w:rPr>
-          <w:b w:val="1"/>
-          <w:bCs w:val="1"/>
-        </w:rPr>
-        <w:br w:type="textWrapping"/>
-      </w:r>
-      <w:r>
-        <w:rPr>
-          <w:rtl w:val="0"/>
-          <w:lang w:val="en-US"/>
-        </w:rPr>
-        <w:t>User Story 16 (As an author, I want my device to remember which questions I asked)</w:t>
       </w:r>
     </w:p>
     <w:p>
@@ -787,23 +846,6 @@
           <w:rtl w:val="0"/>
           <w:lang w:val="en-US"/>
         </w:rPr>
-        <w:t>3. Sysadmin verifies that the photo is not larger than 64kb if photo is attached.</w:t>
-      </w:r>
-      <w:r>
-        <w:rPr>
-          <w:b w:val="0"/>
-          <w:bCs w:val="0"/>
-        </w:rPr>
-        <w:br w:type="textWrapping"/>
-        <w:tab/>
-      </w:r>
-      <w:r>
-        <w:rPr>
-          <w:b w:val="0"/>
-          <w:bCs w:val="0"/>
-          <w:rtl w:val="0"/>
-          <w:lang w:val="en-US"/>
-        </w:rPr>
         <w:t>3. User clicks Answer.</w:t>
       </w:r>
       <w:r>
@@ -821,7 +863,7 @@
           <w:rtl w:val="0"/>
           <w:lang w:val="en-US"/>
         </w:rPr>
-        <w:t xml:space="preserve">3. System returns to the previous/Q&amp;A screen with the recently added answer </w:t>
+        <w:t xml:space="preserve">4. System returns to the previous/Q&amp;A screen with the recently added answer </w:t>
         <w:tab/>
         <w:tab/>
         <w:tab/>
@@ -847,20 +889,95 @@
       </w:r>
       <w:r>
         <w:rPr>
-          <w:b w:val="1"/>
-          <w:bCs w:val="1"/>
-        </w:rPr>
-        <w:br w:type="textWrapping"/>
-        <w:tab/>
-      </w:r>
-      <w:r>
-        <w:rPr>
-          <w:b w:val="0"/>
-          <w:bCs w:val="0"/>
-          <w:rtl w:val="0"/>
-          <w:lang w:val="en-US"/>
-        </w:rPr>
-        <w:t>3. Photo is larger than 64kb.</w:t>
+          <w:b w:val="0"/>
+          <w:bCs w:val="0"/>
+        </w:rPr>
+        <w:br w:type="textWrapping"/>
+        <w:tab/>
+      </w:r>
+      <w:r>
+        <w:rPr>
+          <w:b w:val="0"/>
+          <w:bCs w:val="0"/>
+          <w:rtl w:val="0"/>
+          <w:lang w:val="en-US"/>
+        </w:rPr>
+        <w:t>3. Answer entered is whitespace characters only.</w:t>
+      </w:r>
+      <w:r>
+        <w:rPr>
+          <w:b w:val="0"/>
+          <w:bCs w:val="0"/>
+        </w:rPr>
+        <w:br w:type="textWrapping"/>
+        <w:tab/>
+        <w:tab/>
+      </w:r>
+      <w:r>
+        <w:rPr>
+          <w:b w:val="0"/>
+          <w:bCs w:val="0"/>
+          <w:rtl w:val="0"/>
+          <w:lang w:val="en-US"/>
+        </w:rPr>
+        <w:t>3.1 System prompts author to reenter an answer via a toast message</w:t>
+      </w:r>
+      <w:r>
+        <w:rPr>
+          <w:b w:val="0"/>
+          <w:bCs w:val="0"/>
+        </w:rPr>
+        <w:br w:type="textWrapping"/>
+        <w:tab/>
+      </w:r>
+      <w:r>
+        <w:rPr>
+          <w:b w:val="0"/>
+          <w:bCs w:val="0"/>
+          <w:rtl w:val="0"/>
+          <w:lang w:val="en-US"/>
+        </w:rPr>
+        <w:t>4. Not connected to the network.</w:t>
+      </w:r>
+      <w:r>
+        <w:rPr>
+          <w:b w:val="0"/>
+          <w:bCs w:val="0"/>
+        </w:rPr>
+        <w:br w:type="textWrapping"/>
+        <w:tab/>
+        <w:tab/>
+      </w:r>
+      <w:r>
+        <w:rPr>
+          <w:b w:val="0"/>
+          <w:bCs w:val="0"/>
+          <w:rtl w:val="0"/>
+          <w:lang w:val="en-US"/>
+        </w:rPr>
+        <w:t>4.1 System stores the question locally.</w:t>
+      </w:r>
+      <w:r>
+        <w:rPr>
+          <w:b w:val="0"/>
+          <w:bCs w:val="0"/>
+        </w:rPr>
+        <w:br w:type="textWrapping"/>
+        <w:tab/>
+        <w:tab/>
+      </w:r>
+      <w:r>
+        <w:rPr>
+          <w:b w:val="0"/>
+          <w:bCs w:val="0"/>
+          <w:rtl w:val="0"/>
+          <w:lang w:val="en-US"/>
+        </w:rPr>
+        <w:t xml:space="preserve">4.2 System pushes to the network the next time it is connected to the </w:t>
+        <w:tab/>
+        <w:tab/>
+        <w:tab/>
+        <w:t>network.</w:t>
       </w:r>
     </w:p>
     <w:p>
@@ -951,7 +1068,13 @@
           <w:rtl w:val="0"/>
           <w:lang w:val="en-US"/>
         </w:rPr>
-        <w:t>Includes:</w:t>
+        <w:t xml:space="preserve">Includes: </w:t>
+      </w:r>
+      <w:r>
+        <w:rPr>
+          <w:rtl w:val="0"/>
+        </w:rPr>
+        <w:t>AddPhotoFromCamera (Use Case 6), AddPhotoFromGallery (Use Case 7)</w:t>
       </w:r>
     </w:p>
     <w:p>
@@ -1814,6 +1937,62 @@
         </w:rPr>
         <w:t>Exceptions:</w:t>
       </w:r>
+      <w:r>
+        <w:rPr>
+          <w:b w:val="1"/>
+          <w:bCs w:val="1"/>
+        </w:rPr>
+        <w:br w:type="textWrapping"/>
+      </w:r>
+      <w:r>
+        <w:rPr>
+          <w:b w:val="0"/>
+          <w:bCs w:val="0"/>
+          <w:rtl w:val="0"/>
+        </w:rPr>
+        <w:tab/>
+        <w:t>4. Not connected to the network.</w:t>
+      </w:r>
+      <w:r>
+        <w:rPr>
+          <w:b w:val="0"/>
+          <w:bCs w:val="0"/>
+        </w:rPr>
+        <w:br w:type="textWrapping"/>
+        <w:tab/>
+        <w:tab/>
+      </w:r>
+      <w:r>
+        <w:rPr>
+          <w:b w:val="0"/>
+          <w:bCs w:val="0"/>
+          <w:rtl w:val="0"/>
+          <w:lang w:val="en-US"/>
+        </w:rPr>
+        <w:t>4.1 System stores the question locally.</w:t>
+      </w:r>
+      <w:r>
+        <w:rPr>
+          <w:b w:val="0"/>
+          <w:bCs w:val="0"/>
+        </w:rPr>
+        <w:br w:type="textWrapping"/>
+        <w:tab/>
+        <w:tab/>
+      </w:r>
+      <w:r>
+        <w:rPr>
+          <w:b w:val="0"/>
+          <w:bCs w:val="0"/>
+          <w:rtl w:val="0"/>
+          <w:lang w:val="en-US"/>
+        </w:rPr>
+        <w:t xml:space="preserve">4.2 System pushes to the network the next time it is connected to the </w:t>
+        <w:tab/>
+        <w:tab/>
+        <w:tab/>
+        <w:t>network.</w:t>
+      </w:r>
     </w:p>
     <w:p>
       <w:pPr>
@@ -1928,7 +2107,7 @@
           <w:rtl w:val="0"/>
           <w:lang w:val="en-US"/>
         </w:rPr>
-        <w:t>ViewReplies</w:t>
+        <w:t>ViewReplies (Use Case 3)</w:t>
       </w:r>
     </w:p>
     <w:p>
@@ -2467,6 +2646,1619 @@
           <w:lang w:val="en-US"/>
         </w:rPr>
         <w:t>)</w:t>
+      </w:r>
+    </w:p>
+    <w:p>
+      <w:pPr>
+        <w:pStyle w:val="Body"/>
+      </w:pPr>
+      <w:r>
+        <w:rPr>
+          <w:b w:val="1"/>
+          <w:bCs w:val="1"/>
+          <w:rtl w:val="0"/>
+          <w:lang w:val="en-US"/>
+        </w:rPr>
+        <w:t>Open Issues:</w:t>
+        <w:br w:type="page"/>
+      </w:r>
+    </w:p>
+    <w:p>
+      <w:pPr>
+        <w:pStyle w:val="Heading 3"/>
+        <w:bidi w:val="0"/>
+      </w:pPr>
+      <w:r>
+        <w:rPr>
+          <w:rFonts w:ascii="Helvetica Light" w:cs="Arial Unicode MS" w:hAnsi="Arial Unicode MS" w:eastAsia="Arial Unicode MS"/>
+          <w:rtl w:val="0"/>
+        </w:rPr>
+        <w:t xml:space="preserve">6. </w:t>
+      </w:r>
+    </w:p>
+    <w:p>
+      <w:pPr>
+        <w:pStyle w:val="Body"/>
+        <w:rPr>
+          <w:b w:val="1"/>
+          <w:bCs w:val="1"/>
+        </w:rPr>
+      </w:pPr>
+      <w:r>
+        <w:rPr>
+          <w:b w:val="1"/>
+          <w:bCs w:val="1"/>
+          <w:rtl w:val="0"/>
+          <w:lang w:val="en-US"/>
+        </w:rPr>
+        <w:t xml:space="preserve">Use Case Name: </w:t>
+      </w:r>
+      <w:r>
+        <w:rPr>
+          <w:b w:val="0"/>
+          <w:bCs w:val="0"/>
+          <w:rtl w:val="0"/>
+          <w:lang w:val="en-US"/>
+        </w:rPr>
+        <w:t>AddPhotoFromCamera</w:t>
+      </w:r>
+    </w:p>
+    <w:p>
+      <w:pPr>
+        <w:pStyle w:val="Body"/>
+        <w:rPr>
+          <w:b w:val="1"/>
+          <w:bCs w:val="1"/>
+        </w:rPr>
+      </w:pPr>
+      <w:r>
+        <w:rPr>
+          <w:b w:val="1"/>
+          <w:bCs w:val="1"/>
+          <w:rtl w:val="0"/>
+          <w:lang w:val="en-US"/>
+        </w:rPr>
+        <w:t xml:space="preserve">Participating Actors: </w:t>
+      </w:r>
+      <w:r>
+        <w:rPr>
+          <w:b w:val="0"/>
+          <w:bCs w:val="0"/>
+          <w:rtl w:val="0"/>
+          <w:lang w:val="en-US"/>
+        </w:rPr>
+        <w:t>Author, Sysadmin</w:t>
+      </w:r>
+    </w:p>
+    <w:p>
+      <w:pPr>
+        <w:pStyle w:val="Body"/>
+        <w:rPr>
+          <w:b w:val="1"/>
+          <w:bCs w:val="1"/>
+        </w:rPr>
+      </w:pPr>
+      <w:r>
+        <w:rPr>
+          <w:b w:val="1"/>
+          <w:bCs w:val="1"/>
+          <w:rtl w:val="0"/>
+          <w:lang w:val="en-US"/>
+        </w:rPr>
+        <w:t xml:space="preserve">Goal: </w:t>
+      </w:r>
+      <w:r>
+        <w:rPr>
+          <w:b w:val="0"/>
+          <w:bCs w:val="0"/>
+          <w:rtl w:val="0"/>
+          <w:lang w:val="en-US"/>
+        </w:rPr>
+        <w:t>Attach a photo to a question or answer</w:t>
+      </w:r>
+    </w:p>
+    <w:p>
+      <w:pPr>
+        <w:pStyle w:val="Body"/>
+        <w:rPr>
+          <w:b w:val="1"/>
+          <w:bCs w:val="1"/>
+        </w:rPr>
+      </w:pPr>
+      <w:r>
+        <w:rPr>
+          <w:b w:val="1"/>
+          <w:bCs w:val="1"/>
+          <w:rtl w:val="0"/>
+          <w:lang w:val="en-US"/>
+        </w:rPr>
+        <w:t xml:space="preserve">Trigger: </w:t>
+      </w:r>
+      <w:r>
+        <w:rPr>
+          <w:b w:val="0"/>
+          <w:bCs w:val="0"/>
+          <w:rtl w:val="0"/>
+          <w:lang w:val="en-US"/>
+        </w:rPr>
+        <w:t>Author clicks on the AddPhotoFromCamera button.</w:t>
+      </w:r>
+    </w:p>
+    <w:p>
+      <w:pPr>
+        <w:pStyle w:val="Body"/>
+        <w:rPr>
+          <w:b w:val="1"/>
+          <w:bCs w:val="1"/>
+        </w:rPr>
+      </w:pPr>
+      <w:r>
+        <w:rPr>
+          <w:b w:val="1"/>
+          <w:bCs w:val="1"/>
+          <w:rtl w:val="0"/>
+          <w:lang w:val="en-US"/>
+        </w:rPr>
+        <w:t xml:space="preserve">Preconditions: </w:t>
+      </w:r>
+      <w:r>
+        <w:rPr>
+          <w:b w:val="0"/>
+          <w:bCs w:val="0"/>
+          <w:rtl w:val="0"/>
+          <w:lang w:val="en-US"/>
+        </w:rPr>
+        <w:t>Author knows how to take a picture.</w:t>
+      </w:r>
+    </w:p>
+    <w:p>
+      <w:pPr>
+        <w:pStyle w:val="Body"/>
+        <w:rPr>
+          <w:b w:val="1"/>
+          <w:bCs w:val="1"/>
+        </w:rPr>
+      </w:pPr>
+      <w:r>
+        <w:rPr>
+          <w:b w:val="1"/>
+          <w:bCs w:val="1"/>
+          <w:rtl w:val="0"/>
+          <w:lang w:val="en-US"/>
+        </w:rPr>
+        <w:t xml:space="preserve">Postconditions: </w:t>
+      </w:r>
+      <w:r>
+        <w:rPr>
+          <w:b w:val="0"/>
+          <w:bCs w:val="0"/>
+          <w:rtl w:val="0"/>
+          <w:lang w:val="en-US"/>
+        </w:rPr>
+        <w:t>On success, photo is attached to the question or answer.</w:t>
+      </w:r>
+    </w:p>
+    <w:p>
+      <w:pPr>
+        <w:pStyle w:val="Body"/>
+        <w:rPr>
+          <w:b w:val="1"/>
+          <w:bCs w:val="1"/>
+        </w:rPr>
+      </w:pPr>
+      <w:r>
+        <w:rPr>
+          <w:b w:val="1"/>
+          <w:bCs w:val="1"/>
+          <w:rtl w:val="0"/>
+          <w:lang w:val="en-US"/>
+        </w:rPr>
+        <w:t>Basic Flow:</w:t>
+      </w:r>
+      <w:r>
+        <w:rPr>
+          <w:b w:val="1"/>
+          <w:bCs w:val="1"/>
+        </w:rPr>
+        <w:br w:type="textWrapping"/>
+        <w:tab/>
+      </w:r>
+      <w:r>
+        <w:rPr>
+          <w:b w:val="0"/>
+          <w:bCs w:val="0"/>
+          <w:rtl w:val="0"/>
+          <w:lang w:val="en-US"/>
+        </w:rPr>
+        <w:t>1. System prompts author to take a photo.</w:t>
+      </w:r>
+      <w:r>
+        <w:rPr>
+          <w:b w:val="0"/>
+          <w:bCs w:val="0"/>
+        </w:rPr>
+        <w:br w:type="textWrapping"/>
+        <w:tab/>
+      </w:r>
+      <w:r>
+        <w:rPr>
+          <w:b w:val="0"/>
+          <w:bCs w:val="0"/>
+          <w:rtl w:val="0"/>
+          <w:lang w:val="en-US"/>
+        </w:rPr>
+        <w:t>2. Author takes a photo.</w:t>
+      </w:r>
+      <w:r>
+        <w:rPr>
+          <w:b w:val="0"/>
+          <w:bCs w:val="0"/>
+        </w:rPr>
+        <w:br w:type="textWrapping"/>
+        <w:tab/>
+      </w:r>
+      <w:r>
+        <w:rPr>
+          <w:b w:val="0"/>
+          <w:bCs w:val="0"/>
+          <w:rtl w:val="0"/>
+          <w:lang w:val="en-US"/>
+        </w:rPr>
+        <w:t>3. Sysadmin verifies that the photo is not larger than 64kb.</w:t>
+      </w:r>
+      <w:r>
+        <w:rPr>
+          <w:b w:val="0"/>
+          <w:bCs w:val="0"/>
+        </w:rPr>
+        <w:br w:type="textWrapping"/>
+        <w:tab/>
+      </w:r>
+      <w:r>
+        <w:rPr>
+          <w:b w:val="0"/>
+          <w:bCs w:val="0"/>
+          <w:rtl w:val="0"/>
+          <w:lang w:val="en-US"/>
+        </w:rPr>
+        <w:t>4. System returns to previous screen with preview of the image.</w:t>
+      </w:r>
+    </w:p>
+    <w:p>
+      <w:pPr>
+        <w:pStyle w:val="Body"/>
+        <w:rPr>
+          <w:b w:val="0"/>
+          <w:bCs w:val="0"/>
+        </w:rPr>
+      </w:pPr>
+      <w:r>
+        <w:rPr>
+          <w:b w:val="1"/>
+          <w:bCs w:val="1"/>
+          <w:rtl w:val="0"/>
+          <w:lang w:val="en-US"/>
+        </w:rPr>
+        <w:t>Exceptions:</w:t>
+      </w:r>
+      <w:r>
+        <w:rPr>
+          <w:b w:val="1"/>
+          <w:bCs w:val="1"/>
+        </w:rPr>
+        <w:br w:type="textWrapping"/>
+        <w:tab/>
+      </w:r>
+      <w:r>
+        <w:rPr>
+          <w:b w:val="0"/>
+          <w:bCs w:val="0"/>
+          <w:rtl w:val="0"/>
+          <w:lang w:val="en-US"/>
+        </w:rPr>
+        <w:t>3. Photo is larger than 64kb.</w:t>
+      </w:r>
+      <w:r>
+        <w:rPr>
+          <w:b w:val="0"/>
+          <w:bCs w:val="0"/>
+        </w:rPr>
+        <w:br w:type="textWrapping"/>
+        <w:tab/>
+        <w:tab/>
+      </w:r>
+      <w:r>
+        <w:rPr>
+          <w:b w:val="0"/>
+          <w:bCs w:val="0"/>
+          <w:rtl w:val="0"/>
+          <w:lang w:val="en-US"/>
+        </w:rPr>
+        <w:t xml:space="preserve">3.1 System displays </w:t>
+      </w:r>
+      <w:r>
+        <w:rPr>
+          <w:rFonts w:hAnsi="Helvetica" w:hint="default"/>
+          <w:b w:val="0"/>
+          <w:bCs w:val="0"/>
+          <w:rtl w:val="0"/>
+          <w:lang w:val="en-US"/>
+        </w:rPr>
+        <w:t>“</w:t>
+      </w:r>
+      <w:r>
+        <w:rPr>
+          <w:b w:val="0"/>
+          <w:bCs w:val="0"/>
+          <w:rtl w:val="0"/>
+          <w:lang w:val="en-US"/>
+        </w:rPr>
+        <w:t>image is too large</w:t>
+      </w:r>
+      <w:r>
+        <w:rPr>
+          <w:rFonts w:hAnsi="Helvetica" w:hint="default"/>
+          <w:b w:val="0"/>
+          <w:bCs w:val="0"/>
+          <w:rtl w:val="0"/>
+          <w:lang w:val="en-US"/>
+        </w:rPr>
+        <w:t xml:space="preserve">” </w:t>
+      </w:r>
+      <w:r>
+        <w:rPr>
+          <w:b w:val="0"/>
+          <w:bCs w:val="0"/>
+          <w:rtl w:val="0"/>
+          <w:lang w:val="en-US"/>
+        </w:rPr>
+        <w:t xml:space="preserve">message &amp; prompts author to </w:t>
+        <w:tab/>
+        <w:tab/>
+        <w:tab/>
+        <w:t>select another photo.</w:t>
+      </w:r>
+    </w:p>
+    <w:p>
+      <w:pPr>
+        <w:pStyle w:val="Body"/>
+        <w:rPr>
+          <w:b w:val="1"/>
+          <w:bCs w:val="1"/>
+        </w:rPr>
+      </w:pPr>
+      <w:r>
+        <w:rPr>
+          <w:b w:val="1"/>
+          <w:bCs w:val="1"/>
+          <w:rtl w:val="0"/>
+          <w:lang w:val="en-US"/>
+        </w:rPr>
+        <w:t xml:space="preserve">User Stories: </w:t>
+      </w:r>
+      <w:r>
+        <w:rPr>
+          <w:b w:val="0"/>
+          <w:bCs w:val="0"/>
+          <w:rtl w:val="0"/>
+          <w:lang w:val="en-US"/>
+        </w:rPr>
+        <w:t>7, 8</w:t>
+      </w:r>
+    </w:p>
+    <w:p>
+      <w:pPr>
+        <w:pStyle w:val="Body"/>
+        <w:rPr>
+          <w:b w:val="1"/>
+          <w:bCs w:val="1"/>
+        </w:rPr>
+      </w:pPr>
+      <w:r>
+        <w:rPr>
+          <w:rtl w:val="0"/>
+          <w:lang w:val="en-US"/>
+        </w:rPr>
+        <w:t>Additional</w:t>
+      </w:r>
+      <w:r>
+        <w:br w:type="textWrapping"/>
+      </w:r>
+      <w:r>
+        <w:rPr>
+          <w:b w:val="1"/>
+          <w:bCs w:val="1"/>
+          <w:rtl w:val="0"/>
+          <w:lang w:val="en-US"/>
+        </w:rPr>
+        <w:t>Qualities:</w:t>
+      </w:r>
+    </w:p>
+    <w:p>
+      <w:pPr>
+        <w:pStyle w:val="Body"/>
+        <w:rPr>
+          <w:b w:val="1"/>
+          <w:bCs w:val="1"/>
+        </w:rPr>
+      </w:pPr>
+      <w:r>
+        <w:rPr>
+          <w:b w:val="1"/>
+          <w:bCs w:val="1"/>
+          <w:rtl w:val="0"/>
+          <w:lang w:val="en-US"/>
+        </w:rPr>
+        <w:t>Constraints:</w:t>
+      </w:r>
+    </w:p>
+    <w:p>
+      <w:pPr>
+        <w:pStyle w:val="Body"/>
+        <w:rPr>
+          <w:b w:val="1"/>
+          <w:bCs w:val="1"/>
+        </w:rPr>
+      </w:pPr>
+      <w:r>
+        <w:rPr>
+          <w:b w:val="1"/>
+          <w:bCs w:val="1"/>
+          <w:rtl w:val="0"/>
+          <w:lang w:val="en-US"/>
+        </w:rPr>
+        <w:t>Includes:</w:t>
+      </w:r>
+    </w:p>
+    <w:p>
+      <w:pPr>
+        <w:pStyle w:val="Body"/>
+        <w:rPr>
+          <w:b w:val="1"/>
+          <w:bCs w:val="1"/>
+        </w:rPr>
+      </w:pPr>
+      <w:r>
+        <w:rPr>
+          <w:b w:val="1"/>
+          <w:bCs w:val="1"/>
+          <w:rtl w:val="0"/>
+          <w:lang w:val="en-US"/>
+        </w:rPr>
+        <w:t>Extends:</w:t>
+      </w:r>
+    </w:p>
+    <w:p>
+      <w:pPr>
+        <w:pStyle w:val="Body"/>
+        <w:rPr>
+          <w:b w:val="1"/>
+          <w:bCs w:val="1"/>
+        </w:rPr>
+      </w:pPr>
+      <w:r>
+        <w:rPr>
+          <w:b w:val="1"/>
+          <w:bCs w:val="1"/>
+          <w:rtl w:val="0"/>
+          <w:lang w:val="en-US"/>
+        </w:rPr>
+        <w:t xml:space="preserve">Related Artifacts: </w:t>
+      </w:r>
+      <w:r>
+        <w:rPr>
+          <w:rtl w:val="0"/>
+          <w:lang w:val="en-US"/>
+        </w:rPr>
+        <w:t>AskAQuestion (Use Case 1), AddAnAnswer (Use Case 2), AddPhotoFromGallery(Use Case 7)</w:t>
+      </w:r>
+    </w:p>
+    <w:p>
+      <w:pPr>
+        <w:pStyle w:val="Body"/>
+        <w:rPr>
+          <w:b w:val="1"/>
+          <w:bCs w:val="1"/>
+        </w:rPr>
+      </w:pPr>
+      <w:r>
+        <w:rPr>
+          <w:b w:val="1"/>
+          <w:bCs w:val="1"/>
+          <w:rtl w:val="0"/>
+          <w:lang w:val="en-US"/>
+        </w:rPr>
+        <w:t>Notes:</w:t>
+      </w:r>
+      <w:r>
+        <w:br w:type="textWrapping"/>
+      </w:r>
+      <w:r>
+        <w:rPr>
+          <w:rtl w:val="0"/>
+          <w:lang w:val="en-US"/>
+        </w:rPr>
+        <w:t>User Story 7 (As an author, I want to attach a picture to my questions or my answers)</w:t>
+      </w:r>
+      <w:r>
+        <w:br w:type="textWrapping"/>
+      </w:r>
+      <w:r>
+        <w:rPr>
+          <w:rtl w:val="0"/>
+          <w:lang w:val="en-US"/>
+        </w:rPr>
+        <w:t>User Story 8 (As a sysadmin, I do not want the pictures to be large (&gt;64kb))</w:t>
+      </w:r>
+    </w:p>
+    <w:p>
+      <w:pPr>
+        <w:pStyle w:val="Body"/>
+      </w:pPr>
+      <w:r>
+        <w:rPr>
+          <w:b w:val="1"/>
+          <w:bCs w:val="1"/>
+          <w:rtl w:val="0"/>
+          <w:lang w:val="en-US"/>
+        </w:rPr>
+        <w:t>Open Issues:</w:t>
+        <w:br w:type="page"/>
+      </w:r>
+    </w:p>
+    <w:p>
+      <w:pPr>
+        <w:pStyle w:val="Heading 3"/>
+        <w:bidi w:val="0"/>
+      </w:pPr>
+      <w:r>
+        <w:rPr>
+          <w:rFonts w:ascii="Helvetica Light" w:cs="Arial Unicode MS" w:hAnsi="Arial Unicode MS" w:eastAsia="Arial Unicode MS"/>
+          <w:rtl w:val="0"/>
+        </w:rPr>
+        <w:t xml:space="preserve">7. </w:t>
+      </w:r>
+    </w:p>
+    <w:p>
+      <w:pPr>
+        <w:pStyle w:val="Body"/>
+        <w:rPr>
+          <w:b w:val="1"/>
+          <w:bCs w:val="1"/>
+        </w:rPr>
+      </w:pPr>
+      <w:r>
+        <w:rPr>
+          <w:b w:val="1"/>
+          <w:bCs w:val="1"/>
+          <w:rtl w:val="0"/>
+          <w:lang w:val="en-US"/>
+        </w:rPr>
+        <w:t xml:space="preserve">Use Case Name: </w:t>
+      </w:r>
+      <w:r>
+        <w:rPr>
+          <w:b w:val="0"/>
+          <w:bCs w:val="0"/>
+          <w:rtl w:val="0"/>
+          <w:lang w:val="en-US"/>
+        </w:rPr>
+        <w:t>AddPhotoFromGallery</w:t>
+      </w:r>
+    </w:p>
+    <w:p>
+      <w:pPr>
+        <w:pStyle w:val="Body"/>
+        <w:rPr>
+          <w:b w:val="1"/>
+          <w:bCs w:val="1"/>
+        </w:rPr>
+      </w:pPr>
+      <w:r>
+        <w:rPr>
+          <w:b w:val="1"/>
+          <w:bCs w:val="1"/>
+          <w:rtl w:val="0"/>
+          <w:lang w:val="en-US"/>
+        </w:rPr>
+        <w:t xml:space="preserve">Participating Actors: </w:t>
+      </w:r>
+      <w:r>
+        <w:rPr>
+          <w:b w:val="0"/>
+          <w:bCs w:val="0"/>
+          <w:rtl w:val="0"/>
+          <w:lang w:val="en-US"/>
+        </w:rPr>
+        <w:t>Author, Sysadmin</w:t>
+      </w:r>
+    </w:p>
+    <w:p>
+      <w:pPr>
+        <w:pStyle w:val="Body"/>
+        <w:rPr>
+          <w:b w:val="1"/>
+          <w:bCs w:val="1"/>
+        </w:rPr>
+      </w:pPr>
+      <w:r>
+        <w:rPr>
+          <w:b w:val="1"/>
+          <w:bCs w:val="1"/>
+          <w:rtl w:val="0"/>
+          <w:lang w:val="en-US"/>
+        </w:rPr>
+        <w:t xml:space="preserve">Goal: </w:t>
+      </w:r>
+      <w:r>
+        <w:rPr>
+          <w:b w:val="0"/>
+          <w:bCs w:val="0"/>
+          <w:rtl w:val="0"/>
+          <w:lang w:val="en-US"/>
+        </w:rPr>
+        <w:t>Attach a photo to a question or answer</w:t>
+      </w:r>
+    </w:p>
+    <w:p>
+      <w:pPr>
+        <w:pStyle w:val="Body"/>
+        <w:rPr>
+          <w:b w:val="1"/>
+          <w:bCs w:val="1"/>
+        </w:rPr>
+      </w:pPr>
+      <w:r>
+        <w:rPr>
+          <w:b w:val="1"/>
+          <w:bCs w:val="1"/>
+          <w:rtl w:val="0"/>
+          <w:lang w:val="en-US"/>
+        </w:rPr>
+        <w:t xml:space="preserve">Trigger: </w:t>
+      </w:r>
+      <w:r>
+        <w:rPr>
+          <w:b w:val="0"/>
+          <w:bCs w:val="0"/>
+          <w:rtl w:val="0"/>
+          <w:lang w:val="en-US"/>
+        </w:rPr>
+        <w:t>Author clicks on the AddPhotoFromGallery button.</w:t>
+      </w:r>
+    </w:p>
+    <w:p>
+      <w:pPr>
+        <w:pStyle w:val="Body"/>
+        <w:rPr>
+          <w:b w:val="1"/>
+          <w:bCs w:val="1"/>
+        </w:rPr>
+      </w:pPr>
+      <w:r>
+        <w:rPr>
+          <w:b w:val="1"/>
+          <w:bCs w:val="1"/>
+          <w:rtl w:val="0"/>
+          <w:lang w:val="en-US"/>
+        </w:rPr>
+        <w:t xml:space="preserve">Preconditions: </w:t>
+      </w:r>
+      <w:r>
+        <w:rPr>
+          <w:b w:val="0"/>
+          <w:bCs w:val="0"/>
+          <w:rtl w:val="0"/>
+          <w:lang w:val="en-US"/>
+        </w:rPr>
+        <w:t>Author knows how to take a picture.</w:t>
+      </w:r>
+    </w:p>
+    <w:p>
+      <w:pPr>
+        <w:pStyle w:val="Body"/>
+        <w:rPr>
+          <w:b w:val="1"/>
+          <w:bCs w:val="1"/>
+        </w:rPr>
+      </w:pPr>
+      <w:r>
+        <w:rPr>
+          <w:b w:val="1"/>
+          <w:bCs w:val="1"/>
+          <w:rtl w:val="0"/>
+          <w:lang w:val="en-US"/>
+        </w:rPr>
+        <w:t xml:space="preserve">Postconditions: </w:t>
+      </w:r>
+      <w:r>
+        <w:rPr>
+          <w:b w:val="0"/>
+          <w:bCs w:val="0"/>
+          <w:rtl w:val="0"/>
+          <w:lang w:val="en-US"/>
+        </w:rPr>
+        <w:t>On success, photo is attached to the question or answer.</w:t>
+      </w:r>
+    </w:p>
+    <w:p>
+      <w:pPr>
+        <w:pStyle w:val="Body"/>
+        <w:rPr>
+          <w:b w:val="1"/>
+          <w:bCs w:val="1"/>
+        </w:rPr>
+      </w:pPr>
+      <w:r>
+        <w:rPr>
+          <w:b w:val="1"/>
+          <w:bCs w:val="1"/>
+          <w:rtl w:val="0"/>
+          <w:lang w:val="en-US"/>
+        </w:rPr>
+        <w:t>Basic Flow:</w:t>
+      </w:r>
+      <w:r>
+        <w:rPr>
+          <w:b w:val="1"/>
+          <w:bCs w:val="1"/>
+        </w:rPr>
+        <w:br w:type="textWrapping"/>
+        <w:tab/>
+      </w:r>
+      <w:r>
+        <w:rPr>
+          <w:b w:val="0"/>
+          <w:bCs w:val="0"/>
+          <w:rtl w:val="0"/>
+          <w:lang w:val="en-US"/>
+        </w:rPr>
+        <w:t>1. System prompts author to select a photo.</w:t>
+      </w:r>
+      <w:r>
+        <w:rPr>
+          <w:b w:val="0"/>
+          <w:bCs w:val="0"/>
+        </w:rPr>
+        <w:br w:type="textWrapping"/>
+        <w:tab/>
+      </w:r>
+      <w:r>
+        <w:rPr>
+          <w:b w:val="0"/>
+          <w:bCs w:val="0"/>
+          <w:rtl w:val="0"/>
+          <w:lang w:val="en-US"/>
+        </w:rPr>
+        <w:t>2. Author selects a photo.</w:t>
+      </w:r>
+      <w:r>
+        <w:rPr>
+          <w:b w:val="0"/>
+          <w:bCs w:val="0"/>
+        </w:rPr>
+        <w:br w:type="textWrapping"/>
+        <w:tab/>
+      </w:r>
+      <w:r>
+        <w:rPr>
+          <w:b w:val="0"/>
+          <w:bCs w:val="0"/>
+          <w:rtl w:val="0"/>
+          <w:lang w:val="en-US"/>
+        </w:rPr>
+        <w:t>3. Sysadmin verifies that the photo is not larger than 64kb.</w:t>
+      </w:r>
+      <w:r>
+        <w:rPr>
+          <w:b w:val="0"/>
+          <w:bCs w:val="0"/>
+        </w:rPr>
+        <w:br w:type="textWrapping"/>
+        <w:tab/>
+      </w:r>
+      <w:r>
+        <w:rPr>
+          <w:b w:val="0"/>
+          <w:bCs w:val="0"/>
+          <w:rtl w:val="0"/>
+          <w:lang w:val="en-US"/>
+        </w:rPr>
+        <w:t>4. System returns to previous screen with preview of the image.</w:t>
+      </w:r>
+    </w:p>
+    <w:p>
+      <w:pPr>
+        <w:pStyle w:val="Body"/>
+        <w:rPr>
+          <w:b w:val="0"/>
+          <w:bCs w:val="0"/>
+        </w:rPr>
+      </w:pPr>
+      <w:r>
+        <w:rPr>
+          <w:b w:val="1"/>
+          <w:bCs w:val="1"/>
+          <w:rtl w:val="0"/>
+          <w:lang w:val="en-US"/>
+        </w:rPr>
+        <w:t>Exceptions:</w:t>
+      </w:r>
+      <w:r>
+        <w:rPr>
+          <w:b w:val="1"/>
+          <w:bCs w:val="1"/>
+        </w:rPr>
+        <w:br w:type="textWrapping"/>
+        <w:tab/>
+      </w:r>
+      <w:r>
+        <w:rPr>
+          <w:b w:val="0"/>
+          <w:bCs w:val="0"/>
+          <w:rtl w:val="0"/>
+          <w:lang w:val="en-US"/>
+        </w:rPr>
+        <w:t>3. Photo is larger than 64kb.</w:t>
+      </w:r>
+      <w:r>
+        <w:rPr>
+          <w:b w:val="0"/>
+          <w:bCs w:val="0"/>
+        </w:rPr>
+        <w:br w:type="textWrapping"/>
+        <w:tab/>
+        <w:tab/>
+      </w:r>
+      <w:r>
+        <w:rPr>
+          <w:b w:val="0"/>
+          <w:bCs w:val="0"/>
+          <w:rtl w:val="0"/>
+          <w:lang w:val="en-US"/>
+        </w:rPr>
+        <w:t xml:space="preserve">3.1 System displays </w:t>
+      </w:r>
+      <w:r>
+        <w:rPr>
+          <w:rFonts w:hAnsi="Helvetica" w:hint="default"/>
+          <w:b w:val="0"/>
+          <w:bCs w:val="0"/>
+          <w:rtl w:val="0"/>
+          <w:lang w:val="en-US"/>
+        </w:rPr>
+        <w:t>“</w:t>
+      </w:r>
+      <w:r>
+        <w:rPr>
+          <w:b w:val="0"/>
+          <w:bCs w:val="0"/>
+          <w:rtl w:val="0"/>
+          <w:lang w:val="en-US"/>
+        </w:rPr>
+        <w:t>image is too large</w:t>
+      </w:r>
+      <w:r>
+        <w:rPr>
+          <w:rFonts w:hAnsi="Helvetica" w:hint="default"/>
+          <w:b w:val="0"/>
+          <w:bCs w:val="0"/>
+          <w:rtl w:val="0"/>
+          <w:lang w:val="en-US"/>
+        </w:rPr>
+        <w:t xml:space="preserve">” </w:t>
+      </w:r>
+      <w:r>
+        <w:rPr>
+          <w:b w:val="0"/>
+          <w:bCs w:val="0"/>
+          <w:rtl w:val="0"/>
+          <w:lang w:val="en-US"/>
+        </w:rPr>
+        <w:t xml:space="preserve">message &amp; prompts author to </w:t>
+        <w:tab/>
+        <w:tab/>
+        <w:tab/>
+        <w:t>select another photo.</w:t>
+      </w:r>
+    </w:p>
+    <w:p>
+      <w:pPr>
+        <w:pStyle w:val="Body"/>
+        <w:rPr>
+          <w:b w:val="1"/>
+          <w:bCs w:val="1"/>
+        </w:rPr>
+      </w:pPr>
+      <w:r>
+        <w:rPr>
+          <w:b w:val="1"/>
+          <w:bCs w:val="1"/>
+          <w:rtl w:val="0"/>
+          <w:lang w:val="en-US"/>
+        </w:rPr>
+        <w:t xml:space="preserve">User Stories: </w:t>
+      </w:r>
+      <w:r>
+        <w:rPr>
+          <w:b w:val="0"/>
+          <w:bCs w:val="0"/>
+          <w:rtl w:val="0"/>
+          <w:lang w:val="en-US"/>
+        </w:rPr>
+        <w:t>7, 8</w:t>
+      </w:r>
+    </w:p>
+    <w:p>
+      <w:pPr>
+        <w:pStyle w:val="Body"/>
+        <w:rPr>
+          <w:b w:val="1"/>
+          <w:bCs w:val="1"/>
+        </w:rPr>
+      </w:pPr>
+      <w:r>
+        <w:rPr>
+          <w:rtl w:val="0"/>
+          <w:lang w:val="en-US"/>
+        </w:rPr>
+        <w:t>Additional</w:t>
+      </w:r>
+      <w:r>
+        <w:br w:type="textWrapping"/>
+      </w:r>
+      <w:r>
+        <w:rPr>
+          <w:b w:val="1"/>
+          <w:bCs w:val="1"/>
+          <w:rtl w:val="0"/>
+          <w:lang w:val="en-US"/>
+        </w:rPr>
+        <w:t>Qualities:</w:t>
+      </w:r>
+    </w:p>
+    <w:p>
+      <w:pPr>
+        <w:pStyle w:val="Body"/>
+        <w:rPr>
+          <w:b w:val="1"/>
+          <w:bCs w:val="1"/>
+        </w:rPr>
+      </w:pPr>
+      <w:r>
+        <w:rPr>
+          <w:b w:val="1"/>
+          <w:bCs w:val="1"/>
+          <w:rtl w:val="0"/>
+          <w:lang w:val="en-US"/>
+        </w:rPr>
+        <w:t>Constraints:</w:t>
+      </w:r>
+    </w:p>
+    <w:p>
+      <w:pPr>
+        <w:pStyle w:val="Body"/>
+        <w:rPr>
+          <w:b w:val="1"/>
+          <w:bCs w:val="1"/>
+        </w:rPr>
+      </w:pPr>
+      <w:r>
+        <w:rPr>
+          <w:b w:val="1"/>
+          <w:bCs w:val="1"/>
+          <w:rtl w:val="0"/>
+          <w:lang w:val="en-US"/>
+        </w:rPr>
+        <w:t>Includes:</w:t>
+      </w:r>
+    </w:p>
+    <w:p>
+      <w:pPr>
+        <w:pStyle w:val="Body"/>
+        <w:rPr>
+          <w:b w:val="1"/>
+          <w:bCs w:val="1"/>
+        </w:rPr>
+      </w:pPr>
+      <w:r>
+        <w:rPr>
+          <w:b w:val="1"/>
+          <w:bCs w:val="1"/>
+          <w:rtl w:val="0"/>
+          <w:lang w:val="en-US"/>
+        </w:rPr>
+        <w:t>Extends:</w:t>
+      </w:r>
+    </w:p>
+    <w:p>
+      <w:pPr>
+        <w:pStyle w:val="Body"/>
+        <w:rPr>
+          <w:b w:val="1"/>
+          <w:bCs w:val="1"/>
+        </w:rPr>
+      </w:pPr>
+      <w:r>
+        <w:rPr>
+          <w:b w:val="1"/>
+          <w:bCs w:val="1"/>
+          <w:rtl w:val="0"/>
+          <w:lang w:val="en-US"/>
+        </w:rPr>
+        <w:t xml:space="preserve">Related Artifacts: </w:t>
+      </w:r>
+      <w:r>
+        <w:rPr>
+          <w:rtl w:val="0"/>
+          <w:lang w:val="en-US"/>
+        </w:rPr>
+        <w:t>AskAQuestion (Use Case 1), AddAnAnswer (Use Case 2), AddPhotoFromCamera (Use Case 6)</w:t>
+      </w:r>
+    </w:p>
+    <w:p>
+      <w:pPr>
+        <w:pStyle w:val="Body"/>
+        <w:rPr>
+          <w:b w:val="1"/>
+          <w:bCs w:val="1"/>
+        </w:rPr>
+      </w:pPr>
+      <w:r>
+        <w:rPr>
+          <w:b w:val="1"/>
+          <w:bCs w:val="1"/>
+          <w:rtl w:val="0"/>
+          <w:lang w:val="en-US"/>
+        </w:rPr>
+        <w:t>Notes:</w:t>
+      </w:r>
+      <w:r>
+        <w:br w:type="textWrapping"/>
+      </w:r>
+      <w:r>
+        <w:rPr>
+          <w:rtl w:val="0"/>
+          <w:lang w:val="en-US"/>
+        </w:rPr>
+        <w:t>User Story 7 (As an author, I want to attach a picture to my questions or my answers)</w:t>
+      </w:r>
+      <w:r>
+        <w:br w:type="textWrapping"/>
+      </w:r>
+      <w:r>
+        <w:rPr>
+          <w:rtl w:val="0"/>
+          <w:lang w:val="en-US"/>
+        </w:rPr>
+        <w:t>User Story 8 (As a sysadmin, I do not want the pictures to be large (&gt;64kb))</w:t>
+      </w:r>
+    </w:p>
+    <w:p>
+      <w:pPr>
+        <w:pStyle w:val="Body"/>
+      </w:pPr>
+      <w:r>
+        <w:rPr>
+          <w:b w:val="1"/>
+          <w:bCs w:val="1"/>
+          <w:rtl w:val="0"/>
+          <w:lang w:val="en-US"/>
+        </w:rPr>
+        <w:t>Open Issues:</w:t>
+        <w:br w:type="page"/>
+      </w:r>
+    </w:p>
+    <w:p>
+      <w:pPr>
+        <w:pStyle w:val="Heading 3"/>
+        <w:bidi w:val="0"/>
+      </w:pPr>
+      <w:r>
+        <w:rPr>
+          <w:rFonts w:ascii="Helvetica Light" w:cs="Arial Unicode MS" w:hAnsi="Arial Unicode MS" w:eastAsia="Arial Unicode MS"/>
+          <w:rtl w:val="0"/>
+        </w:rPr>
+        <w:t xml:space="preserve">8. </w:t>
+      </w:r>
+    </w:p>
+    <w:p>
+      <w:pPr>
+        <w:pStyle w:val="Body"/>
+        <w:rPr>
+          <w:b w:val="1"/>
+          <w:bCs w:val="1"/>
+        </w:rPr>
+      </w:pPr>
+      <w:r>
+        <w:rPr>
+          <w:b w:val="1"/>
+          <w:bCs w:val="1"/>
+          <w:rtl w:val="0"/>
+          <w:lang w:val="en-US"/>
+        </w:rPr>
+        <w:t xml:space="preserve">Use Case Name: </w:t>
+      </w:r>
+      <w:r>
+        <w:rPr>
+          <w:b w:val="0"/>
+          <w:bCs w:val="0"/>
+          <w:rtl w:val="0"/>
+          <w:lang w:val="en-US"/>
+        </w:rPr>
+        <w:t>Search</w:t>
+      </w:r>
+    </w:p>
+    <w:p>
+      <w:pPr>
+        <w:pStyle w:val="Body"/>
+        <w:rPr>
+          <w:b w:val="1"/>
+          <w:bCs w:val="1"/>
+        </w:rPr>
+      </w:pPr>
+      <w:r>
+        <w:rPr>
+          <w:b w:val="1"/>
+          <w:bCs w:val="1"/>
+          <w:rtl w:val="0"/>
+          <w:lang w:val="en-US"/>
+        </w:rPr>
+        <w:t xml:space="preserve">Participating Actors: </w:t>
+      </w:r>
+      <w:r>
+        <w:rPr>
+          <w:b w:val="0"/>
+          <w:bCs w:val="0"/>
+          <w:rtl w:val="0"/>
+          <w:lang w:val="en-US"/>
+        </w:rPr>
+        <w:t>User</w:t>
+      </w:r>
+    </w:p>
+    <w:p>
+      <w:pPr>
+        <w:pStyle w:val="Body"/>
+        <w:rPr>
+          <w:b w:val="1"/>
+          <w:bCs w:val="1"/>
+        </w:rPr>
+      </w:pPr>
+      <w:r>
+        <w:rPr>
+          <w:b w:val="1"/>
+          <w:bCs w:val="1"/>
+          <w:rtl w:val="0"/>
+          <w:lang w:val="en-US"/>
+        </w:rPr>
+        <w:t xml:space="preserve">Goal: </w:t>
+      </w:r>
+      <w:r>
+        <w:rPr>
+          <w:b w:val="0"/>
+          <w:bCs w:val="0"/>
+          <w:rtl w:val="0"/>
+          <w:lang w:val="en-US"/>
+        </w:rPr>
+        <w:t>Return search results for a given query</w:t>
+      </w:r>
+    </w:p>
+    <w:p>
+      <w:pPr>
+        <w:pStyle w:val="Body"/>
+        <w:rPr>
+          <w:b w:val="1"/>
+          <w:bCs w:val="1"/>
+        </w:rPr>
+      </w:pPr>
+      <w:r>
+        <w:rPr>
+          <w:b w:val="1"/>
+          <w:bCs w:val="1"/>
+          <w:rtl w:val="0"/>
+          <w:lang w:val="en-US"/>
+        </w:rPr>
+        <w:t xml:space="preserve">Trigger: </w:t>
+      </w:r>
+      <w:r>
+        <w:rPr>
+          <w:b w:val="0"/>
+          <w:bCs w:val="0"/>
+          <w:rtl w:val="0"/>
+          <w:lang w:val="en-US"/>
+        </w:rPr>
+        <w:t>User chooses the search option</w:t>
+      </w:r>
+    </w:p>
+    <w:p>
+      <w:pPr>
+        <w:pStyle w:val="Body"/>
+        <w:rPr>
+          <w:b w:val="1"/>
+          <w:bCs w:val="1"/>
+        </w:rPr>
+      </w:pPr>
+      <w:r>
+        <w:rPr>
+          <w:b w:val="1"/>
+          <w:bCs w:val="1"/>
+          <w:rtl w:val="0"/>
+          <w:lang w:val="en-US"/>
+        </w:rPr>
+        <w:t xml:space="preserve">Preconditions: </w:t>
+      </w:r>
+      <w:r>
+        <w:rPr>
+          <w:b w:val="0"/>
+          <w:bCs w:val="0"/>
+          <w:rtl w:val="0"/>
+          <w:lang w:val="en-US"/>
+        </w:rPr>
+        <w:t>User knows what they want to search for</w:t>
+      </w:r>
+    </w:p>
+    <w:p>
+      <w:pPr>
+        <w:pStyle w:val="Body"/>
+        <w:rPr>
+          <w:b w:val="1"/>
+          <w:bCs w:val="1"/>
+        </w:rPr>
+      </w:pPr>
+      <w:r>
+        <w:rPr>
+          <w:b w:val="1"/>
+          <w:bCs w:val="1"/>
+          <w:rtl w:val="0"/>
+          <w:lang w:val="en-US"/>
+        </w:rPr>
+        <w:t xml:space="preserve">Postconditions: </w:t>
+      </w:r>
+      <w:r>
+        <w:rPr>
+          <w:b w:val="0"/>
+          <w:bCs w:val="0"/>
+          <w:rtl w:val="0"/>
+          <w:lang w:val="en-US"/>
+        </w:rPr>
+        <w:t>On success, system displays results for the given search query.</w:t>
+      </w:r>
+    </w:p>
+    <w:p>
+      <w:pPr>
+        <w:pStyle w:val="Body"/>
+        <w:rPr>
+          <w:b w:val="1"/>
+          <w:bCs w:val="1"/>
+        </w:rPr>
+      </w:pPr>
+      <w:r>
+        <w:rPr>
+          <w:b w:val="1"/>
+          <w:bCs w:val="1"/>
+          <w:rtl w:val="0"/>
+          <w:lang w:val="en-US"/>
+        </w:rPr>
+        <w:t>Basic Flow:</w:t>
+      </w:r>
+      <w:r>
+        <w:rPr>
+          <w:b w:val="1"/>
+          <w:bCs w:val="1"/>
+        </w:rPr>
+        <w:br w:type="textWrapping"/>
+        <w:tab/>
+      </w:r>
+      <w:r>
+        <w:rPr>
+          <w:b w:val="0"/>
+          <w:bCs w:val="0"/>
+          <w:rtl w:val="0"/>
+          <w:lang w:val="en-US"/>
+        </w:rPr>
+        <w:t>1. System prompts user to enter their query.</w:t>
+      </w:r>
+      <w:r>
+        <w:rPr>
+          <w:b w:val="0"/>
+          <w:bCs w:val="0"/>
+        </w:rPr>
+        <w:br w:type="textWrapping"/>
+        <w:tab/>
+      </w:r>
+      <w:r>
+        <w:rPr>
+          <w:b w:val="0"/>
+          <w:bCs w:val="0"/>
+          <w:rtl w:val="0"/>
+          <w:lang w:val="en-US"/>
+        </w:rPr>
+        <w:t>2. User enters a query.</w:t>
+      </w:r>
+      <w:r>
+        <w:rPr>
+          <w:b w:val="0"/>
+          <w:bCs w:val="0"/>
+        </w:rPr>
+        <w:br w:type="textWrapping"/>
+        <w:tab/>
+      </w:r>
+      <w:r>
+        <w:rPr>
+          <w:b w:val="0"/>
+          <w:bCs w:val="0"/>
+          <w:rtl w:val="0"/>
+          <w:lang w:val="en-US"/>
+        </w:rPr>
+        <w:t>3. System displays a list of question or answers relating to the given query.</w:t>
+      </w:r>
+    </w:p>
+    <w:p>
+      <w:pPr>
+        <w:pStyle w:val="Body"/>
+        <w:rPr>
+          <w:b w:val="0"/>
+          <w:bCs w:val="0"/>
+        </w:rPr>
+      </w:pPr>
+      <w:r>
+        <w:rPr>
+          <w:b w:val="1"/>
+          <w:bCs w:val="1"/>
+          <w:rtl w:val="0"/>
+          <w:lang w:val="en-US"/>
+        </w:rPr>
+        <w:t>Exceptions:</w:t>
+      </w:r>
+      <w:r>
+        <w:rPr>
+          <w:b w:val="1"/>
+          <w:bCs w:val="1"/>
+        </w:rPr>
+        <w:br w:type="textWrapping"/>
+        <w:tab/>
+      </w:r>
+      <w:r>
+        <w:rPr>
+          <w:b w:val="0"/>
+          <w:bCs w:val="0"/>
+          <w:rtl w:val="0"/>
+          <w:lang w:val="en-US"/>
+        </w:rPr>
+        <w:t>3. If there are no matching results.</w:t>
+      </w:r>
+      <w:r>
+        <w:rPr>
+          <w:b w:val="0"/>
+          <w:bCs w:val="0"/>
+        </w:rPr>
+        <w:br w:type="textWrapping"/>
+        <w:tab/>
+        <w:tab/>
+      </w:r>
+      <w:r>
+        <w:rPr>
+          <w:b w:val="0"/>
+          <w:bCs w:val="0"/>
+          <w:rtl w:val="0"/>
+          <w:lang w:val="en-US"/>
+        </w:rPr>
+        <w:t xml:space="preserve">3.1  System displays a </w:t>
+      </w:r>
+      <w:r>
+        <w:rPr>
+          <w:rFonts w:hAnsi="Helvetica" w:hint="default"/>
+          <w:b w:val="0"/>
+          <w:bCs w:val="0"/>
+          <w:rtl w:val="0"/>
+          <w:lang w:val="en-US"/>
+        </w:rPr>
+        <w:t>“</w:t>
+      </w:r>
+      <w:r>
+        <w:rPr>
+          <w:b w:val="0"/>
+          <w:bCs w:val="0"/>
+          <w:rtl w:val="0"/>
+          <w:lang w:val="en-US"/>
+        </w:rPr>
+        <w:t>no matches</w:t>
+      </w:r>
+      <w:r>
+        <w:rPr>
+          <w:rFonts w:hAnsi="Helvetica" w:hint="default"/>
+          <w:b w:val="0"/>
+          <w:bCs w:val="0"/>
+          <w:rtl w:val="0"/>
+          <w:lang w:val="en-US"/>
+        </w:rPr>
+        <w:t xml:space="preserve">” </w:t>
+      </w:r>
+      <w:r>
+        <w:rPr>
+          <w:b w:val="0"/>
+          <w:bCs w:val="0"/>
+          <w:rtl w:val="0"/>
+          <w:lang w:val="en-US"/>
+        </w:rPr>
+        <w:t>message</w:t>
+      </w:r>
+      <w:r>
+        <w:rPr>
+          <w:b w:val="0"/>
+          <w:bCs w:val="0"/>
+        </w:rPr>
+        <w:br w:type="textWrapping"/>
+        <w:tab/>
+        <w:tab/>
+      </w:r>
+      <w:r>
+        <w:rPr>
+          <w:b w:val="0"/>
+          <w:bCs w:val="0"/>
+          <w:rtl w:val="0"/>
+          <w:lang w:val="en-US"/>
+        </w:rPr>
+        <w:t>3.2  System returns to step 1</w:t>
+      </w:r>
+    </w:p>
+    <w:p>
+      <w:pPr>
+        <w:pStyle w:val="Body"/>
+        <w:rPr>
+          <w:b w:val="1"/>
+          <w:bCs w:val="1"/>
+        </w:rPr>
+      </w:pPr>
+      <w:r>
+        <w:rPr>
+          <w:b w:val="1"/>
+          <w:bCs w:val="1"/>
+          <w:rtl w:val="0"/>
+          <w:lang w:val="en-US"/>
+        </w:rPr>
+        <w:t xml:space="preserve">User Stories: </w:t>
+      </w:r>
+      <w:r>
+        <w:rPr>
+          <w:b w:val="0"/>
+          <w:bCs w:val="0"/>
+          <w:rtl w:val="0"/>
+          <w:lang w:val="en-US"/>
+        </w:rPr>
+        <w:t>15</w:t>
+      </w:r>
+    </w:p>
+    <w:p>
+      <w:pPr>
+        <w:pStyle w:val="Body"/>
+        <w:rPr>
+          <w:b w:val="1"/>
+          <w:bCs w:val="1"/>
+        </w:rPr>
+      </w:pPr>
+      <w:r>
+        <w:rPr>
+          <w:rtl w:val="0"/>
+          <w:lang w:val="en-US"/>
+        </w:rPr>
+        <w:t>Additional</w:t>
+      </w:r>
+      <w:r>
+        <w:br w:type="textWrapping"/>
+      </w:r>
+      <w:r>
+        <w:rPr>
+          <w:b w:val="1"/>
+          <w:bCs w:val="1"/>
+          <w:rtl w:val="0"/>
+          <w:lang w:val="en-US"/>
+        </w:rPr>
+        <w:t>Qualities:</w:t>
+      </w:r>
+    </w:p>
+    <w:p>
+      <w:pPr>
+        <w:pStyle w:val="Body"/>
+        <w:rPr>
+          <w:b w:val="1"/>
+          <w:bCs w:val="1"/>
+        </w:rPr>
+      </w:pPr>
+      <w:r>
+        <w:rPr>
+          <w:b w:val="1"/>
+          <w:bCs w:val="1"/>
+          <w:rtl w:val="0"/>
+          <w:lang w:val="en-US"/>
+        </w:rPr>
+        <w:t>Constraints:</w:t>
+      </w:r>
+    </w:p>
+    <w:p>
+      <w:pPr>
+        <w:pStyle w:val="Body"/>
+        <w:rPr>
+          <w:b w:val="1"/>
+          <w:bCs w:val="1"/>
+        </w:rPr>
+      </w:pPr>
+      <w:r>
+        <w:rPr>
+          <w:b w:val="1"/>
+          <w:bCs w:val="1"/>
+          <w:rtl w:val="0"/>
+          <w:lang w:val="en-US"/>
+        </w:rPr>
+        <w:t>Includes:</w:t>
+      </w:r>
+    </w:p>
+    <w:p>
+      <w:pPr>
+        <w:pStyle w:val="Body"/>
+        <w:rPr>
+          <w:b w:val="1"/>
+          <w:bCs w:val="1"/>
+        </w:rPr>
+      </w:pPr>
+      <w:r>
+        <w:rPr>
+          <w:b w:val="1"/>
+          <w:bCs w:val="1"/>
+          <w:rtl w:val="0"/>
+          <w:lang w:val="en-US"/>
+        </w:rPr>
+        <w:t>Extends:</w:t>
+      </w:r>
+    </w:p>
+    <w:p>
+      <w:pPr>
+        <w:pStyle w:val="Body"/>
+        <w:rPr>
+          <w:b w:val="1"/>
+          <w:bCs w:val="1"/>
+        </w:rPr>
+      </w:pPr>
+      <w:r>
+        <w:rPr>
+          <w:b w:val="1"/>
+          <w:bCs w:val="1"/>
+          <w:rtl w:val="0"/>
+          <w:lang w:val="en-US"/>
+        </w:rPr>
+        <w:t>Related Artifacts:</w:t>
+      </w:r>
+    </w:p>
+    <w:p>
+      <w:pPr>
+        <w:pStyle w:val="Body"/>
+        <w:rPr>
+          <w:b w:val="1"/>
+          <w:bCs w:val="1"/>
+        </w:rPr>
+      </w:pPr>
+      <w:r>
+        <w:rPr>
+          <w:b w:val="1"/>
+          <w:bCs w:val="1"/>
+          <w:rtl w:val="0"/>
+          <w:lang w:val="en-US"/>
+        </w:rPr>
+        <w:t>Notes:</w:t>
+      </w:r>
+      <w:r>
+        <w:rPr>
+          <w:b w:val="1"/>
+          <w:bCs w:val="1"/>
+        </w:rPr>
+        <w:br w:type="textWrapping"/>
+      </w:r>
+      <w:r>
+        <w:rPr>
+          <w:rtl w:val="0"/>
+          <w:lang w:val="en-US"/>
+        </w:rPr>
+        <w:t>User Story 15 (As a user, I want to search for questions or answers)</w:t>
       </w:r>
     </w:p>
     <w:p>

</xml_diff>